<commit_message>
Diagrams, numpy, pandas, sql lab10, lab4 zadania oformil, IZMENIL POSLEDOWATELNOST' laboratornix
</commit_message>
<xml_diff>
--- a/reports/Komissarov/9/rep/yap9.docx
+++ b/reports/Komissarov/9/rep/yap9.docx
@@ -175,6 +175,8 @@
         </w:rPr>
         <w:t>9</w:t>
       </w:r>
+      <w:bookmarkStart w:id="0" w:name="_GoBack"/>
+      <w:bookmarkEnd w:id="0"/>
     </w:p>
     <w:p>
       <w:pPr>
@@ -251,15 +253,7 @@
           <w:sz w:val="28"/>
           <w:szCs w:val="28"/>
         </w:rPr>
-        <w:t>Создание простых запросов на сборку</w:t>
-      </w:r>
-      <w:r>
-        <w:rPr>
-          <w:rFonts w:ascii="Times New Roman" w:hAnsi="Times New Roman" w:cs="Times New Roman"/>
-          <w:sz w:val="28"/>
-          <w:szCs w:val="28"/>
-        </w:rPr>
-        <w:t xml:space="preserve"> </w:t>
+        <w:t>Создание и связывание таблиц</w:t>
       </w:r>
       <w:r>
         <w:rPr>
@@ -509,136 +503,155 @@
         <w:adjustRightInd w:val="0"/>
         <w:spacing w:after="0" w:line="276" w:lineRule="auto"/>
         <w:rPr>
-          <w:rStyle w:val="fontstyle01"/>
-        </w:rPr>
-      </w:pPr>
-      <w:r>
-        <w:rPr>
-          <w:rStyle w:val="fontstyle01"/>
+          <w:rFonts w:ascii="Times New Roman" w:hAnsi="Times New Roman" w:cs="Times New Roman"/>
+          <w:color w:val="000000"/>
+          <w:sz w:val="28"/>
+          <w:szCs w:val="28"/>
+        </w:rPr>
+      </w:pPr>
+      <w:r>
+        <w:rPr>
+          <w:rFonts w:ascii="Times New Roman" w:hAnsi="Times New Roman" w:cs="Times New Roman"/>
           <w:b/>
+          <w:color w:val="000000"/>
+          <w:sz w:val="28"/>
+          <w:szCs w:val="28"/>
         </w:rPr>
         <w:lastRenderedPageBreak/>
         <w:t>Цель:</w:t>
       </w:r>
       <w:r>
         <w:rPr>
-          <w:rStyle w:val="fontstyle01"/>
-        </w:rPr>
-        <w:t xml:space="preserve"> создание простых запросов на сборку.</w:t>
-      </w:r>
-    </w:p>
-    <w:p>
-      <w:pPr>
-        <w:autoSpaceDE w:val="0"/>
-        <w:autoSpaceDN w:val="0"/>
-        <w:adjustRightInd w:val="0"/>
-        <w:spacing w:after="0" w:line="276" w:lineRule="auto"/>
-        <w:rPr>
-          <w:rStyle w:val="fontstyle01"/>
+          <w:rFonts w:ascii="Times New Roman" w:hAnsi="Times New Roman" w:cs="Times New Roman"/>
+          <w:color w:val="000000"/>
+          <w:sz w:val="28"/>
+          <w:szCs w:val="28"/>
+        </w:rPr>
+        <w:t xml:space="preserve"> создать и связать таблицы </w:t>
+      </w:r>
+      <w:proofErr w:type="spellStart"/>
+      <w:r>
+        <w:rPr>
+          <w:rFonts w:ascii="Times New Roman" w:hAnsi="Times New Roman" w:cs="Times New Roman"/>
+          <w:color w:val="000000"/>
+          <w:sz w:val="28"/>
+          <w:szCs w:val="28"/>
+          <w:lang w:val="en-US"/>
+        </w:rPr>
+        <w:t>postgres</w:t>
+      </w:r>
+      <w:proofErr w:type="spellEnd"/>
+    </w:p>
+    <w:p>
+      <w:pPr>
+        <w:autoSpaceDE w:val="0"/>
+        <w:autoSpaceDN w:val="0"/>
+        <w:adjustRightInd w:val="0"/>
+        <w:spacing w:after="0" w:line="276" w:lineRule="auto"/>
+        <w:rPr>
+          <w:rFonts w:ascii="Times New Roman" w:hAnsi="Times New Roman" w:cs="Times New Roman"/>
+          <w:color w:val="000000"/>
+          <w:sz w:val="28"/>
+          <w:szCs w:val="28"/>
+        </w:rPr>
+      </w:pPr>
+    </w:p>
+    <w:p>
+      <w:pPr>
+        <w:autoSpaceDE w:val="0"/>
+        <w:autoSpaceDN w:val="0"/>
+        <w:adjustRightInd w:val="0"/>
+        <w:spacing w:after="0" w:line="276" w:lineRule="auto"/>
+        <w:rPr>
+          <w:rFonts w:ascii="Times New Roman" w:hAnsi="Times New Roman" w:cs="Times New Roman"/>
           <w:b/>
-        </w:rPr>
-      </w:pPr>
-    </w:p>
-    <w:p>
-      <w:pPr>
-        <w:autoSpaceDE w:val="0"/>
-        <w:autoSpaceDN w:val="0"/>
-        <w:adjustRightInd w:val="0"/>
-        <w:spacing w:after="0" w:line="276" w:lineRule="auto"/>
-        <w:rPr>
-          <w:rStyle w:val="fontstyle01"/>
+          <w:color w:val="000000"/>
+          <w:sz w:val="28"/>
+          <w:szCs w:val="28"/>
+        </w:rPr>
+      </w:pPr>
+      <w:r>
+        <w:rPr>
+          <w:rFonts w:ascii="Times New Roman" w:hAnsi="Times New Roman" w:cs="Times New Roman"/>
           <w:b/>
-        </w:rPr>
-      </w:pPr>
-      <w:r>
-        <w:rPr>
-          <w:rStyle w:val="fontstyle01"/>
-          <w:b/>
+          <w:color w:val="000000"/>
+          <w:sz w:val="28"/>
+          <w:szCs w:val="28"/>
         </w:rPr>
         <w:t>Ход работы:</w:t>
       </w:r>
     </w:p>
     <w:p>
       <w:pPr>
-        <w:pStyle w:val="a7"/>
-        <w:numPr>
-          <w:ilvl w:val="0"/>
-          <w:numId w:val="1"/>
-        </w:numPr>
-        <w:autoSpaceDE w:val="0"/>
-        <w:autoSpaceDN w:val="0"/>
-        <w:adjustRightInd w:val="0"/>
-        <w:spacing w:after="0" w:line="276" w:lineRule="auto"/>
-        <w:rPr>
-          <w:rStyle w:val="fontstyle01"/>
-        </w:rPr>
-      </w:pPr>
-      <w:r>
-        <w:rPr>
-          <w:rStyle w:val="fontstyle01"/>
-        </w:rPr>
-        <w:t>Создать не менее пяти простых запросов на выборку(придумать</w:t>
-      </w:r>
-      <w:r>
-        <w:rPr>
-          <w:rFonts w:ascii="TimesNewRomanPSMT" w:hAnsi="TimesNewRomanPSMT"/>
-          <w:color w:val="000000"/>
-          <w:sz w:val="28"/>
-          <w:szCs w:val="28"/>
-        </w:rPr>
-        <w:br/>
-      </w:r>
-      <w:r>
-        <w:rPr>
-          <w:rStyle w:val="fontstyle01"/>
-        </w:rPr>
-        <w:t>запросы и согласовать с преподавателем)</w:t>
-      </w:r>
-    </w:p>
-    <w:p>
-      <w:pPr>
-        <w:autoSpaceDE w:val="0"/>
-        <w:autoSpaceDN w:val="0"/>
-        <w:adjustRightInd w:val="0"/>
-        <w:spacing w:after="0" w:line="276" w:lineRule="auto"/>
-        <w:rPr>
-          <w:rStyle w:val="fontstyle01"/>
-          <w:b/>
-        </w:rPr>
-      </w:pPr>
-    </w:p>
-    <w:p>
-      <w:pPr>
-        <w:autoSpaceDE w:val="0"/>
-        <w:autoSpaceDN w:val="0"/>
-        <w:adjustRightInd w:val="0"/>
-        <w:spacing w:after="0" w:line="276" w:lineRule="auto"/>
-        <w:rPr>
-          <w:rStyle w:val="fontstyle01"/>
-          <w:b/>
-        </w:rPr>
-      </w:pPr>
-      <w:bookmarkStart w:id="0" w:name="_GoBack"/>
-      <w:bookmarkEnd w:id="0"/>
-    </w:p>
-    <w:p>
-      <w:pPr>
-        <w:autoSpaceDE w:val="0"/>
-        <w:autoSpaceDN w:val="0"/>
-        <w:adjustRightInd w:val="0"/>
-        <w:spacing w:after="0" w:line="276" w:lineRule="auto"/>
-        <w:rPr>
-          <w:rStyle w:val="fontstyle01"/>
-          <w:b/>
-        </w:rPr>
-      </w:pPr>
-      <w:r>
-        <w:rPr>
-          <w:rStyle w:val="fontstyle01"/>
-          <w:b/>
-        </w:rPr>
-        <w:t>Результат выполнения:</w:t>
-      </w:r>
+        <w:autoSpaceDE w:val="0"/>
+        <w:autoSpaceDN w:val="0"/>
+        <w:adjustRightInd w:val="0"/>
+        <w:spacing w:after="0" w:line="276" w:lineRule="auto"/>
+        <w:rPr>
+          <w:rFonts w:ascii="Times New Roman" w:hAnsi="Times New Roman" w:cs="Times New Roman"/>
+          <w:color w:val="000000"/>
+          <w:sz w:val="28"/>
+          <w:szCs w:val="28"/>
+        </w:rPr>
+      </w:pPr>
+    </w:p>
+    <w:p>
+      <w:pPr>
+        <w:autoSpaceDE w:val="0"/>
+        <w:autoSpaceDN w:val="0"/>
+        <w:adjustRightInd w:val="0"/>
+        <w:spacing w:after="0" w:line="276" w:lineRule="auto"/>
+        <w:rPr>
+          <w:rFonts w:ascii="Times New Roman" w:hAnsi="Times New Roman" w:cs="Times New Roman"/>
+          <w:color w:val="000000"/>
+          <w:sz w:val="28"/>
+          <w:szCs w:val="28"/>
+        </w:rPr>
+      </w:pPr>
+      <w:r>
+        <w:rPr>
+          <w:rFonts w:ascii="Times New Roman" w:hAnsi="Times New Roman" w:cs="Times New Roman"/>
+          <w:color w:val="000000"/>
+          <w:sz w:val="28"/>
+          <w:szCs w:val="28"/>
+        </w:rPr>
+        <w:t xml:space="preserve">Сперва создадим БД под названием </w:t>
+      </w:r>
+      <w:proofErr w:type="spellStart"/>
+      <w:r>
+        <w:rPr>
+          <w:rFonts w:ascii="Times New Roman" w:hAnsi="Times New Roman" w:cs="Times New Roman"/>
+          <w:color w:val="000000"/>
+          <w:sz w:val="28"/>
+          <w:szCs w:val="28"/>
+          <w:lang w:val="en-US"/>
+        </w:rPr>
+        <w:t>laba</w:t>
+      </w:r>
+      <w:proofErr w:type="spellEnd"/>
+      <w:r>
+        <w:rPr>
+          <w:rFonts w:ascii="Times New Roman" w:hAnsi="Times New Roman" w:cs="Times New Roman"/>
+          <w:color w:val="000000"/>
+          <w:sz w:val="28"/>
+          <w:szCs w:val="28"/>
+        </w:rPr>
+        <w:t>:</w:t>
+      </w:r>
+    </w:p>
+    <w:p>
+      <w:pPr>
+        <w:autoSpaceDE w:val="0"/>
+        <w:autoSpaceDN w:val="0"/>
+        <w:adjustRightInd w:val="0"/>
+        <w:spacing w:after="0" w:line="276" w:lineRule="auto"/>
+        <w:rPr>
+          <w:rFonts w:ascii="Times New Roman" w:hAnsi="Times New Roman" w:cs="Times New Roman"/>
+          <w:color w:val="000000"/>
+          <w:sz w:val="28"/>
+          <w:szCs w:val="28"/>
+        </w:rPr>
+      </w:pPr>
     </w:p>
     <w:p>
       <w:pPr>
@@ -664,9 +677,9 @@
         </w:rPr>
         <w:drawing>
           <wp:inline distT="0" distB="0" distL="0" distR="0">
-            <wp:extent cx="4953000" cy="6105525"/>
-            <wp:effectExtent l="0" t="0" r="0" b="9525"/>
-            <wp:docPr id="2" name="Рисунок 2"/>
+            <wp:extent cx="2447925" cy="276225"/>
+            <wp:effectExtent l="0" t="0" r="9525" b="9525"/>
+            <wp:docPr id="1" name="Рисунок 1"/>
             <wp:cNvGraphicFramePr>
               <a:graphicFrameLocks xmlns:a="http://schemas.openxmlformats.org/drawingml/2006/main" noChangeAspect="1"/>
             </wp:cNvGraphicFramePr>
@@ -695,7 +708,7 @@
                   <pic:spPr bwMode="auto">
                     <a:xfrm>
                       <a:off x="0" y="0"/>
-                      <a:ext cx="4953000" cy="6105525"/>
+                      <a:ext cx="2447925" cy="276225"/>
                     </a:xfrm>
                     <a:prstGeom prst="rect">
                       <a:avLst/>
@@ -739,179 +752,134 @@
           <w:szCs w:val="28"/>
         </w:rPr>
       </w:pPr>
-    </w:p>
-    <w:p>
-      <w:pPr>
-        <w:autoSpaceDE w:val="0"/>
-        <w:autoSpaceDN w:val="0"/>
-        <w:adjustRightInd w:val="0"/>
-        <w:spacing w:after="0" w:line="276" w:lineRule="auto"/>
-        <w:rPr>
-          <w:rFonts w:ascii="Times New Roman" w:hAnsi="Times New Roman" w:cs="Times New Roman"/>
-          <w:color w:val="000000"/>
-          <w:sz w:val="28"/>
-          <w:szCs w:val="28"/>
-        </w:rPr>
-      </w:pPr>
-    </w:p>
-    <w:p>
-      <w:pPr>
-        <w:autoSpaceDE w:val="0"/>
-        <w:autoSpaceDN w:val="0"/>
-        <w:adjustRightInd w:val="0"/>
-        <w:spacing w:after="0" w:line="276" w:lineRule="auto"/>
-        <w:rPr>
-          <w:rFonts w:ascii="Times New Roman" w:hAnsi="Times New Roman" w:cs="Times New Roman"/>
-          <w:color w:val="000000"/>
-          <w:sz w:val="28"/>
-          <w:szCs w:val="28"/>
-        </w:rPr>
-      </w:pPr>
-    </w:p>
-    <w:p>
-      <w:pPr>
-        <w:autoSpaceDE w:val="0"/>
-        <w:autoSpaceDN w:val="0"/>
-        <w:adjustRightInd w:val="0"/>
-        <w:spacing w:after="0" w:line="276" w:lineRule="auto"/>
-        <w:rPr>
-          <w:rFonts w:ascii="Times New Roman" w:hAnsi="Times New Roman" w:cs="Times New Roman"/>
-          <w:color w:val="000000"/>
-          <w:sz w:val="28"/>
-          <w:szCs w:val="28"/>
-        </w:rPr>
-      </w:pPr>
-    </w:p>
-    <w:p>
-      <w:pPr>
-        <w:autoSpaceDE w:val="0"/>
-        <w:autoSpaceDN w:val="0"/>
-        <w:adjustRightInd w:val="0"/>
-        <w:spacing w:after="0" w:line="276" w:lineRule="auto"/>
-        <w:rPr>
-          <w:rFonts w:ascii="Times New Roman" w:hAnsi="Times New Roman" w:cs="Times New Roman"/>
-          <w:color w:val="000000"/>
-          <w:sz w:val="28"/>
-          <w:szCs w:val="28"/>
-        </w:rPr>
-      </w:pPr>
-    </w:p>
-    <w:p>
-      <w:pPr>
-        <w:autoSpaceDE w:val="0"/>
-        <w:autoSpaceDN w:val="0"/>
-        <w:adjustRightInd w:val="0"/>
-        <w:spacing w:after="0" w:line="276" w:lineRule="auto"/>
-        <w:rPr>
-          <w:rFonts w:ascii="Times New Roman" w:hAnsi="Times New Roman" w:cs="Times New Roman"/>
-          <w:color w:val="000000"/>
-          <w:sz w:val="28"/>
-          <w:szCs w:val="28"/>
-        </w:rPr>
-      </w:pPr>
-    </w:p>
-    <w:p>
-      <w:pPr>
-        <w:autoSpaceDE w:val="0"/>
-        <w:autoSpaceDN w:val="0"/>
-        <w:adjustRightInd w:val="0"/>
-        <w:spacing w:after="0" w:line="276" w:lineRule="auto"/>
-        <w:rPr>
-          <w:rFonts w:ascii="Times New Roman" w:hAnsi="Times New Roman" w:cs="Times New Roman"/>
-          <w:color w:val="000000"/>
-          <w:sz w:val="28"/>
-          <w:szCs w:val="28"/>
-        </w:rPr>
-      </w:pPr>
-    </w:p>
-    <w:p>
-      <w:pPr>
-        <w:autoSpaceDE w:val="0"/>
-        <w:autoSpaceDN w:val="0"/>
-        <w:adjustRightInd w:val="0"/>
-        <w:spacing w:after="0" w:line="276" w:lineRule="auto"/>
-        <w:rPr>
-          <w:rFonts w:ascii="Times New Roman" w:hAnsi="Times New Roman" w:cs="Times New Roman"/>
-          <w:color w:val="000000"/>
-          <w:sz w:val="28"/>
-          <w:szCs w:val="28"/>
-        </w:rPr>
-      </w:pPr>
-    </w:p>
-    <w:p>
-      <w:pPr>
-        <w:pStyle w:val="a7"/>
-        <w:numPr>
-          <w:ilvl w:val="0"/>
-          <w:numId w:val="1"/>
-        </w:numPr>
-        <w:autoSpaceDE w:val="0"/>
-        <w:autoSpaceDN w:val="0"/>
-        <w:adjustRightInd w:val="0"/>
-        <w:spacing w:after="0" w:line="276" w:lineRule="auto"/>
-        <w:rPr>
-          <w:rStyle w:val="fontstyle01"/>
-        </w:rPr>
-      </w:pPr>
-      <w:r>
-        <w:rPr>
-          <w:rStyle w:val="fontstyle01"/>
-        </w:rPr>
-        <w:t>Для заданной предметной области построить многотабличный запрос</w:t>
-      </w:r>
-      <w:r>
-        <w:rPr>
-          <w:rFonts w:ascii="TimesNewRomanPSMT" w:hAnsi="TimesNewRomanPSMT"/>
-          <w:color w:val="000000"/>
-          <w:sz w:val="28"/>
-          <w:szCs w:val="28"/>
-        </w:rPr>
-        <w:br/>
-      </w:r>
-      <w:r>
-        <w:rPr>
-          <w:rStyle w:val="fontstyle01"/>
-        </w:rPr>
-        <w:t>на выборку с использованием объединения</w:t>
-      </w:r>
-    </w:p>
-    <w:p>
-      <w:pPr>
-        <w:pStyle w:val="a7"/>
-        <w:autoSpaceDE w:val="0"/>
-        <w:autoSpaceDN w:val="0"/>
-        <w:adjustRightInd w:val="0"/>
-        <w:spacing w:after="0" w:line="276" w:lineRule="auto"/>
-        <w:rPr>
-          <w:rStyle w:val="fontstyle01"/>
-        </w:rPr>
-      </w:pPr>
-    </w:p>
-    <w:p>
-      <w:pPr>
-        <w:autoSpaceDE w:val="0"/>
-        <w:autoSpaceDN w:val="0"/>
-        <w:adjustRightInd w:val="0"/>
-        <w:spacing w:after="0" w:line="276" w:lineRule="auto"/>
-        <w:rPr>
-          <w:rStyle w:val="fontstyle01"/>
-          <w:b/>
-        </w:rPr>
-      </w:pPr>
-      <w:r>
-        <w:rPr>
-          <w:rStyle w:val="fontstyle01"/>
-          <w:b/>
-        </w:rPr>
-        <w:t>Результат выполнения:</w:t>
-      </w:r>
-    </w:p>
-    <w:p>
-      <w:pPr>
-        <w:autoSpaceDE w:val="0"/>
-        <w:autoSpaceDN w:val="0"/>
-        <w:adjustRightInd w:val="0"/>
-        <w:spacing w:after="0" w:line="276" w:lineRule="auto"/>
+      <w:r>
+        <w:rPr>
+          <w:rFonts w:ascii="Times New Roman" w:hAnsi="Times New Roman" w:cs="Times New Roman"/>
+          <w:color w:val="000000"/>
+          <w:sz w:val="28"/>
+          <w:szCs w:val="28"/>
+        </w:rPr>
+        <w:t xml:space="preserve">Создадим необходимые нам таблицы, а именно </w:t>
+      </w:r>
+      <w:proofErr w:type="spellStart"/>
+      <w:r>
+        <w:rPr>
+          <w:rFonts w:ascii="Times New Roman" w:hAnsi="Times New Roman" w:cs="Times New Roman"/>
+          <w:color w:val="000000"/>
+          <w:sz w:val="28"/>
+          <w:szCs w:val="28"/>
+          <w:lang w:val="en-US"/>
+        </w:rPr>
+        <w:t>gamestore</w:t>
+      </w:r>
+      <w:proofErr w:type="spellEnd"/>
+      <w:r>
+        <w:rPr>
+          <w:rFonts w:ascii="Times New Roman" w:hAnsi="Times New Roman" w:cs="Times New Roman"/>
+          <w:color w:val="000000"/>
+          <w:sz w:val="28"/>
+          <w:szCs w:val="28"/>
+        </w:rPr>
+        <w:t xml:space="preserve">, </w:t>
+      </w:r>
+      <w:r>
+        <w:rPr>
+          <w:rFonts w:ascii="Times New Roman" w:hAnsi="Times New Roman" w:cs="Times New Roman"/>
+          <w:color w:val="000000"/>
+          <w:sz w:val="28"/>
+          <w:szCs w:val="28"/>
+          <w:lang w:val="en-US"/>
+        </w:rPr>
+        <w:t>games</w:t>
+      </w:r>
+      <w:r>
+        <w:rPr>
+          <w:rFonts w:ascii="Times New Roman" w:hAnsi="Times New Roman" w:cs="Times New Roman"/>
+          <w:color w:val="000000"/>
+          <w:sz w:val="28"/>
+          <w:szCs w:val="28"/>
+        </w:rPr>
+        <w:t xml:space="preserve">, </w:t>
+      </w:r>
+      <w:r>
+        <w:rPr>
+          <w:rFonts w:ascii="Times New Roman" w:hAnsi="Times New Roman" w:cs="Times New Roman"/>
+          <w:color w:val="000000"/>
+          <w:sz w:val="28"/>
+          <w:szCs w:val="28"/>
+          <w:lang w:val="en-US"/>
+        </w:rPr>
+        <w:t>users</w:t>
+      </w:r>
+      <w:r>
+        <w:rPr>
+          <w:rFonts w:ascii="Times New Roman" w:hAnsi="Times New Roman" w:cs="Times New Roman"/>
+          <w:color w:val="000000"/>
+          <w:sz w:val="28"/>
+          <w:szCs w:val="28"/>
+        </w:rPr>
+        <w:t>:</w:t>
+      </w:r>
+    </w:p>
+    <w:p>
+      <w:pPr>
+        <w:autoSpaceDE w:val="0"/>
+        <w:autoSpaceDN w:val="0"/>
+        <w:adjustRightInd w:val="0"/>
+        <w:spacing w:after="0" w:line="276" w:lineRule="auto"/>
+        <w:rPr>
+          <w:rFonts w:ascii="Times New Roman" w:hAnsi="Times New Roman" w:cs="Times New Roman"/>
+          <w:color w:val="000000"/>
+          <w:sz w:val="28"/>
+          <w:szCs w:val="28"/>
+        </w:rPr>
+      </w:pPr>
+    </w:p>
+    <w:p>
+      <w:pPr>
+        <w:autoSpaceDE w:val="0"/>
+        <w:autoSpaceDN w:val="0"/>
+        <w:adjustRightInd w:val="0"/>
+        <w:spacing w:after="0" w:line="276" w:lineRule="auto"/>
+        <w:jc w:val="center"/>
+        <w:rPr>
+          <w:rFonts w:ascii="Times New Roman" w:hAnsi="Times New Roman" w:cs="Times New Roman"/>
+          <w:color w:val="000000"/>
+          <w:sz w:val="28"/>
+          <w:szCs w:val="28"/>
+          <w:lang w:val="en-US"/>
+        </w:rPr>
+      </w:pPr>
+      <w:proofErr w:type="spellStart"/>
+      <w:r>
+        <w:rPr>
+          <w:rFonts w:ascii="Times New Roman" w:hAnsi="Times New Roman" w:cs="Times New Roman"/>
+          <w:color w:val="000000"/>
+          <w:sz w:val="28"/>
+          <w:szCs w:val="28"/>
+          <w:lang w:val="en-US"/>
+        </w:rPr>
+        <w:t>Gamestore</w:t>
+      </w:r>
+      <w:proofErr w:type="spellEnd"/>
+      <w:r>
+        <w:rPr>
+          <w:rFonts w:ascii="Times New Roman" w:hAnsi="Times New Roman" w:cs="Times New Roman"/>
+          <w:color w:val="000000"/>
+          <w:sz w:val="28"/>
+          <w:szCs w:val="28"/>
+          <w:lang w:val="en-US"/>
+        </w:rPr>
+        <w:t>:</w:t>
+      </w:r>
+    </w:p>
+    <w:p>
+      <w:pPr>
+        <w:autoSpaceDE w:val="0"/>
+        <w:autoSpaceDN w:val="0"/>
+        <w:adjustRightInd w:val="0"/>
+        <w:spacing w:after="0" w:line="276" w:lineRule="auto"/>
+        <w:jc w:val="center"/>
         <w:rPr>
           <w:rFonts w:ascii="Times New Roman" w:hAnsi="Times New Roman" w:cs="Times New Roman"/>
           <w:color w:val="000000"/>
@@ -930,9 +898,9 @@
         </w:rPr>
         <w:drawing>
           <wp:inline distT="0" distB="0" distL="0" distR="0">
-            <wp:extent cx="5876925" cy="4162425"/>
+            <wp:extent cx="3990975" cy="1095375"/>
             <wp:effectExtent l="0" t="0" r="9525" b="9525"/>
-            <wp:docPr id="3" name="Рисунок 3"/>
+            <wp:docPr id="2" name="Рисунок 2"/>
             <wp:cNvGraphicFramePr>
               <a:graphicFrameLocks xmlns:a="http://schemas.openxmlformats.org/drawingml/2006/main" noChangeAspect="1"/>
             </wp:cNvGraphicFramePr>
@@ -961,7 +929,7 @@
                   <pic:spPr bwMode="auto">
                     <a:xfrm>
                       <a:off x="0" y="0"/>
-                      <a:ext cx="5876925" cy="4162425"/>
+                      <a:ext cx="3990975" cy="1095375"/>
                     </a:xfrm>
                     <a:prstGeom prst="rect">
                       <a:avLst/>
@@ -994,94 +962,37 @@
     </w:p>
     <w:p>
       <w:pPr>
-        <w:pStyle w:val="a7"/>
-        <w:numPr>
-          <w:ilvl w:val="0"/>
-          <w:numId w:val="1"/>
-        </w:numPr>
-        <w:autoSpaceDE w:val="0"/>
-        <w:autoSpaceDN w:val="0"/>
-        <w:adjustRightInd w:val="0"/>
-        <w:spacing w:after="0" w:line="276" w:lineRule="auto"/>
-        <w:rPr>
-          <w:rStyle w:val="fontstyle01"/>
-          <w:rFonts w:ascii="Times New Roman" w:hAnsi="Times New Roman" w:cs="Times New Roman"/>
-        </w:rPr>
-      </w:pPr>
-      <w:r>
-        <w:rPr>
-          <w:rStyle w:val="fontstyle01"/>
-        </w:rPr>
-        <w:t>Для заданной предметной области построить запрос на выборку,</w:t>
-      </w:r>
-      <w:r>
-        <w:rPr>
-          <w:rFonts w:ascii="TimesNewRomanPSMT" w:hAnsi="TimesNewRomanPSMT"/>
-          <w:color w:val="000000"/>
-          <w:sz w:val="28"/>
-          <w:szCs w:val="28"/>
-        </w:rPr>
-        <w:br/>
-      </w:r>
-      <w:r>
-        <w:rPr>
-          <w:rStyle w:val="fontstyle01"/>
-        </w:rPr>
-        <w:t>содержащий вложенный запрос</w:t>
-      </w:r>
-      <w:r>
-        <w:rPr>
-          <w:rStyle w:val="fontstyle01"/>
-        </w:rPr>
-        <w:t>:</w:t>
-      </w:r>
-    </w:p>
-    <w:p>
-      <w:pPr>
-        <w:pStyle w:val="a7"/>
-        <w:autoSpaceDE w:val="0"/>
-        <w:autoSpaceDN w:val="0"/>
-        <w:adjustRightInd w:val="0"/>
-        <w:spacing w:after="0" w:line="276" w:lineRule="auto"/>
-        <w:rPr>
-          <w:rFonts w:ascii="Times New Roman" w:hAnsi="Times New Roman" w:cs="Times New Roman"/>
-          <w:color w:val="000000"/>
-          <w:sz w:val="28"/>
-          <w:szCs w:val="28"/>
-        </w:rPr>
-      </w:pPr>
-    </w:p>
-    <w:p>
-      <w:pPr>
-        <w:autoSpaceDE w:val="0"/>
-        <w:autoSpaceDN w:val="0"/>
-        <w:adjustRightInd w:val="0"/>
-        <w:spacing w:after="0" w:line="276" w:lineRule="auto"/>
-        <w:rPr>
-          <w:rFonts w:ascii="Times New Roman" w:hAnsi="Times New Roman" w:cs="Times New Roman"/>
-          <w:b/>
-          <w:color w:val="000000"/>
-          <w:sz w:val="28"/>
-          <w:szCs w:val="28"/>
-        </w:rPr>
-      </w:pPr>
-      <w:r>
-        <w:rPr>
-          <w:rFonts w:ascii="Times New Roman" w:hAnsi="Times New Roman" w:cs="Times New Roman"/>
-          <w:b/>
-          <w:color w:val="000000"/>
-          <w:sz w:val="28"/>
-          <w:szCs w:val="28"/>
-        </w:rPr>
-        <w:t>Результат выполнения:</w:t>
-      </w:r>
-    </w:p>
-    <w:p>
-      <w:pPr>
-        <w:autoSpaceDE w:val="0"/>
-        <w:autoSpaceDN w:val="0"/>
-        <w:adjustRightInd w:val="0"/>
-        <w:spacing w:after="0" w:line="276" w:lineRule="auto"/>
+        <w:autoSpaceDE w:val="0"/>
+        <w:autoSpaceDN w:val="0"/>
+        <w:adjustRightInd w:val="0"/>
+        <w:spacing w:after="0" w:line="276" w:lineRule="auto"/>
+        <w:jc w:val="center"/>
+        <w:rPr>
+          <w:rFonts w:ascii="Times New Roman" w:hAnsi="Times New Roman" w:cs="Times New Roman"/>
+          <w:color w:val="000000"/>
+          <w:sz w:val="28"/>
+          <w:szCs w:val="28"/>
+          <w:lang w:val="en-US"/>
+        </w:rPr>
+      </w:pPr>
+      <w:r>
+        <w:rPr>
+          <w:rFonts w:ascii="Times New Roman" w:hAnsi="Times New Roman" w:cs="Times New Roman"/>
+          <w:color w:val="000000"/>
+          <w:sz w:val="28"/>
+          <w:szCs w:val="28"/>
+          <w:lang w:val="en-US"/>
+        </w:rPr>
+        <w:t>Games:</w:t>
+      </w:r>
+    </w:p>
+    <w:p>
+      <w:pPr>
+        <w:autoSpaceDE w:val="0"/>
+        <w:autoSpaceDN w:val="0"/>
+        <w:adjustRightInd w:val="0"/>
+        <w:spacing w:after="0" w:line="276" w:lineRule="auto"/>
+        <w:jc w:val="center"/>
         <w:rPr>
           <w:rFonts w:ascii="Times New Roman" w:hAnsi="Times New Roman" w:cs="Times New Roman"/>
           <w:color w:val="000000"/>
@@ -1100,9 +1011,9 @@
         </w:rPr>
         <w:drawing>
           <wp:inline distT="0" distB="0" distL="0" distR="0">
-            <wp:extent cx="5886450" cy="1085850"/>
-            <wp:effectExtent l="0" t="0" r="0" b="0"/>
-            <wp:docPr id="5" name="Рисунок 5"/>
+            <wp:extent cx="4772025" cy="1209675"/>
+            <wp:effectExtent l="0" t="0" r="9525" b="9525"/>
+            <wp:docPr id="4" name="Рисунок 4"/>
             <wp:cNvGraphicFramePr>
               <a:graphicFrameLocks xmlns:a="http://schemas.openxmlformats.org/drawingml/2006/main" noChangeAspect="1"/>
             </wp:cNvGraphicFramePr>
@@ -1131,7 +1042,7 @@
                   <pic:spPr bwMode="auto">
                     <a:xfrm>
                       <a:off x="0" y="0"/>
-                      <a:ext cx="5886450" cy="1085850"/>
+                      <a:ext cx="4772025" cy="1209675"/>
                     </a:xfrm>
                     <a:prstGeom prst="rect">
                       <a:avLst/>
@@ -1168,34 +1079,738 @@
         <w:autoSpaceDN w:val="0"/>
         <w:adjustRightInd w:val="0"/>
         <w:spacing w:after="0" w:line="276" w:lineRule="auto"/>
-        <w:rPr>
-          <w:rFonts w:ascii="Times New Roman" w:hAnsi="Times New Roman" w:cs="Times New Roman"/>
-          <w:color w:val="000000"/>
-          <w:sz w:val="28"/>
-          <w:szCs w:val="28"/>
-        </w:rPr>
-      </w:pPr>
-    </w:p>
-    <w:p>
-      <w:pPr>
-        <w:autoSpaceDE w:val="0"/>
-        <w:autoSpaceDN w:val="0"/>
-        <w:adjustRightInd w:val="0"/>
-        <w:spacing w:after="0" w:line="276" w:lineRule="auto"/>
-        <w:rPr>
-          <w:rFonts w:ascii="Times New Roman" w:hAnsi="Times New Roman" w:cs="Times New Roman"/>
-          <w:color w:val="000000"/>
-          <w:sz w:val="28"/>
-          <w:szCs w:val="28"/>
-        </w:rPr>
-      </w:pPr>
-      <w:r>
+        <w:jc w:val="center"/>
+        <w:rPr>
+          <w:rFonts w:ascii="Times New Roman" w:hAnsi="Times New Roman" w:cs="Times New Roman"/>
+          <w:color w:val="000000"/>
+          <w:sz w:val="28"/>
+          <w:szCs w:val="28"/>
+          <w:lang w:val="en-US"/>
+        </w:rPr>
+      </w:pPr>
+      <w:r>
+        <w:rPr>
+          <w:rFonts w:ascii="Times New Roman" w:hAnsi="Times New Roman" w:cs="Times New Roman"/>
+          <w:color w:val="000000"/>
+          <w:sz w:val="28"/>
+          <w:szCs w:val="28"/>
+          <w:lang w:val="en-US"/>
+        </w:rPr>
+        <w:t>Users:</w:t>
+      </w:r>
+    </w:p>
+    <w:p>
+      <w:pPr>
+        <w:autoSpaceDE w:val="0"/>
+        <w:autoSpaceDN w:val="0"/>
+        <w:adjustRightInd w:val="0"/>
+        <w:spacing w:after="0" w:line="276" w:lineRule="auto"/>
+        <w:jc w:val="center"/>
+        <w:rPr>
+          <w:rFonts w:ascii="Times New Roman" w:hAnsi="Times New Roman" w:cs="Times New Roman"/>
+          <w:color w:val="000000"/>
+          <w:sz w:val="28"/>
+          <w:szCs w:val="28"/>
+        </w:rPr>
+      </w:pPr>
+      <w:r>
+        <w:rPr>
+          <w:rFonts w:ascii="Times New Roman" w:hAnsi="Times New Roman" w:cs="Times New Roman"/>
+          <w:noProof/>
+          <w:color w:val="000000"/>
+          <w:sz w:val="28"/>
+          <w:szCs w:val="28"/>
+          <w:lang w:eastAsia="ru-RU"/>
+        </w:rPr>
+        <w:drawing>
+          <wp:inline distT="0" distB="0" distL="0" distR="0">
+            <wp:extent cx="4781550" cy="1400175"/>
+            <wp:effectExtent l="0" t="0" r="0" b="9525"/>
+            <wp:docPr id="5" name="Рисунок 5"/>
+            <wp:cNvGraphicFramePr>
+              <a:graphicFrameLocks xmlns:a="http://schemas.openxmlformats.org/drawingml/2006/main" noChangeAspect="1"/>
+            </wp:cNvGraphicFramePr>
+            <a:graphic xmlns:a="http://schemas.openxmlformats.org/drawingml/2006/main">
+              <a:graphicData uri="http://schemas.openxmlformats.org/drawingml/2006/picture">
+                <pic:pic xmlns:pic="http://schemas.openxmlformats.org/drawingml/2006/picture">
+                  <pic:nvPicPr>
+                    <pic:cNvPr id="0" name="Picture 4"/>
+                    <pic:cNvPicPr>
+                      <a:picLocks noChangeAspect="1" noChangeArrowheads="1"/>
+                    </pic:cNvPicPr>
+                  </pic:nvPicPr>
+                  <pic:blipFill>
+                    <a:blip r:embed="rId8">
+                      <a:extLst>
+                        <a:ext uri="{28A0092B-C50C-407E-A947-70E740481C1C}">
+                          <a14:useLocalDpi xmlns:a14="http://schemas.microsoft.com/office/drawing/2010/main" val="0"/>
+                        </a:ext>
+                      </a:extLst>
+                    </a:blip>
+                    <a:srcRect/>
+                    <a:stretch>
+                      <a:fillRect/>
+                    </a:stretch>
+                  </pic:blipFill>
+                  <pic:spPr bwMode="auto">
+                    <a:xfrm>
+                      <a:off x="0" y="0"/>
+                      <a:ext cx="4781550" cy="1400175"/>
+                    </a:xfrm>
+                    <a:prstGeom prst="rect">
+                      <a:avLst/>
+                    </a:prstGeom>
+                    <a:noFill/>
+                    <a:ln>
+                      <a:noFill/>
+                    </a:ln>
+                  </pic:spPr>
+                </pic:pic>
+              </a:graphicData>
+            </a:graphic>
+          </wp:inline>
+        </w:drawing>
+      </w:r>
+    </w:p>
+    <w:p>
+      <w:pPr>
+        <w:autoSpaceDE w:val="0"/>
+        <w:autoSpaceDN w:val="0"/>
+        <w:adjustRightInd w:val="0"/>
+        <w:spacing w:after="0" w:line="276" w:lineRule="auto"/>
+        <w:rPr>
+          <w:rFonts w:ascii="Times New Roman" w:hAnsi="Times New Roman" w:cs="Times New Roman"/>
+          <w:color w:val="000000"/>
+          <w:sz w:val="28"/>
+          <w:szCs w:val="28"/>
+        </w:rPr>
+      </w:pPr>
+    </w:p>
+    <w:p>
+      <w:pPr>
+        <w:autoSpaceDE w:val="0"/>
+        <w:autoSpaceDN w:val="0"/>
+        <w:adjustRightInd w:val="0"/>
+        <w:spacing w:after="0" w:line="276" w:lineRule="auto"/>
+        <w:rPr>
+          <w:rFonts w:ascii="Times New Roman" w:hAnsi="Times New Roman" w:cs="Times New Roman"/>
+          <w:color w:val="000000"/>
+          <w:sz w:val="28"/>
+          <w:szCs w:val="28"/>
+        </w:rPr>
+      </w:pPr>
+    </w:p>
+    <w:p>
+      <w:pPr>
+        <w:autoSpaceDE w:val="0"/>
+        <w:autoSpaceDN w:val="0"/>
+        <w:adjustRightInd w:val="0"/>
+        <w:spacing w:after="0" w:line="276" w:lineRule="auto"/>
+        <w:rPr>
+          <w:rFonts w:ascii="Times New Roman" w:hAnsi="Times New Roman" w:cs="Times New Roman"/>
+          <w:color w:val="000000"/>
+          <w:sz w:val="28"/>
+          <w:szCs w:val="28"/>
+        </w:rPr>
+      </w:pPr>
+    </w:p>
+    <w:p>
+      <w:pPr>
+        <w:autoSpaceDE w:val="0"/>
+        <w:autoSpaceDN w:val="0"/>
+        <w:adjustRightInd w:val="0"/>
+        <w:spacing w:after="0" w:line="276" w:lineRule="auto"/>
+        <w:rPr>
+          <w:rFonts w:ascii="Times New Roman" w:hAnsi="Times New Roman" w:cs="Times New Roman"/>
+          <w:color w:val="000000"/>
+          <w:sz w:val="28"/>
+          <w:szCs w:val="28"/>
+        </w:rPr>
+      </w:pPr>
+    </w:p>
+    <w:p>
+      <w:pPr>
+        <w:autoSpaceDE w:val="0"/>
+        <w:autoSpaceDN w:val="0"/>
+        <w:adjustRightInd w:val="0"/>
+        <w:spacing w:after="0" w:line="276" w:lineRule="auto"/>
+        <w:rPr>
+          <w:rFonts w:ascii="Times New Roman" w:hAnsi="Times New Roman" w:cs="Times New Roman"/>
+          <w:color w:val="000000"/>
+          <w:sz w:val="28"/>
+          <w:szCs w:val="28"/>
+        </w:rPr>
+      </w:pPr>
+    </w:p>
+    <w:p>
+      <w:pPr>
+        <w:autoSpaceDE w:val="0"/>
+        <w:autoSpaceDN w:val="0"/>
+        <w:adjustRightInd w:val="0"/>
+        <w:spacing w:after="0" w:line="276" w:lineRule="auto"/>
+        <w:rPr>
+          <w:rFonts w:ascii="Times New Roman" w:hAnsi="Times New Roman" w:cs="Times New Roman"/>
+          <w:color w:val="000000"/>
+          <w:sz w:val="28"/>
+          <w:szCs w:val="28"/>
+        </w:rPr>
+      </w:pPr>
+    </w:p>
+    <w:p>
+      <w:pPr>
+        <w:autoSpaceDE w:val="0"/>
+        <w:autoSpaceDN w:val="0"/>
+        <w:adjustRightInd w:val="0"/>
+        <w:spacing w:after="0" w:line="276" w:lineRule="auto"/>
+        <w:rPr>
+          <w:rFonts w:ascii="Times New Roman" w:hAnsi="Times New Roman" w:cs="Times New Roman"/>
+          <w:color w:val="000000"/>
+          <w:sz w:val="28"/>
+          <w:szCs w:val="28"/>
+        </w:rPr>
+      </w:pPr>
+    </w:p>
+    <w:p>
+      <w:pPr>
+        <w:autoSpaceDE w:val="0"/>
+        <w:autoSpaceDN w:val="0"/>
+        <w:adjustRightInd w:val="0"/>
+        <w:spacing w:after="0" w:line="276" w:lineRule="auto"/>
         <w:rPr>
           <w:rFonts w:ascii="Times New Roman" w:hAnsi="Times New Roman" w:cs="Times New Roman"/>
           <w:b/>
           <w:color w:val="000000"/>
           <w:sz w:val="28"/>
           <w:szCs w:val="28"/>
+          <w:lang w:val="en-US"/>
+        </w:rPr>
+      </w:pPr>
+      <w:r>
+        <w:rPr>
+          <w:rFonts w:ascii="Times New Roman" w:hAnsi="Times New Roman" w:cs="Times New Roman"/>
+          <w:b/>
+          <w:color w:val="000000"/>
+          <w:sz w:val="28"/>
+          <w:szCs w:val="28"/>
+        </w:rPr>
+        <w:lastRenderedPageBreak/>
+        <w:t>Заполним поля т</w:t>
+      </w:r>
+      <w:r>
+        <w:rPr>
+          <w:rFonts w:ascii="Times New Roman" w:hAnsi="Times New Roman" w:cs="Times New Roman"/>
+          <w:b/>
+          <w:color w:val="000000"/>
+          <w:sz w:val="28"/>
+          <w:szCs w:val="28"/>
+        </w:rPr>
+        <w:t>аблиц данными</w:t>
+      </w:r>
+      <w:r>
+        <w:rPr>
+          <w:rFonts w:ascii="Times New Roman" w:hAnsi="Times New Roman" w:cs="Times New Roman"/>
+          <w:b/>
+          <w:color w:val="000000"/>
+          <w:sz w:val="28"/>
+          <w:szCs w:val="28"/>
+          <w:lang w:val="en-US"/>
+        </w:rPr>
+        <w:t>:</w:t>
+      </w:r>
+    </w:p>
+    <w:p>
+      <w:pPr>
+        <w:pStyle w:val="a7"/>
+        <w:numPr>
+          <w:ilvl w:val="0"/>
+          <w:numId w:val="1"/>
+        </w:numPr>
+        <w:autoSpaceDE w:val="0"/>
+        <w:autoSpaceDN w:val="0"/>
+        <w:adjustRightInd w:val="0"/>
+        <w:spacing w:after="0" w:line="276" w:lineRule="auto"/>
+        <w:rPr>
+          <w:rFonts w:ascii="Times New Roman" w:hAnsi="Times New Roman" w:cs="Times New Roman"/>
+          <w:color w:val="000000"/>
+          <w:sz w:val="28"/>
+          <w:szCs w:val="28"/>
+        </w:rPr>
+      </w:pPr>
+      <w:r>
+        <w:rPr>
+          <w:rFonts w:ascii="Times New Roman" w:hAnsi="Times New Roman" w:cs="Times New Roman"/>
+          <w:color w:val="000000"/>
+          <w:sz w:val="28"/>
+          <w:szCs w:val="28"/>
+        </w:rPr>
+        <w:t xml:space="preserve">Добавляем данные в таблицу </w:t>
+      </w:r>
+      <w:proofErr w:type="spellStart"/>
+      <w:r>
+        <w:rPr>
+          <w:rFonts w:ascii="Times New Roman" w:hAnsi="Times New Roman" w:cs="Times New Roman"/>
+          <w:color w:val="000000"/>
+          <w:sz w:val="28"/>
+          <w:szCs w:val="28"/>
+          <w:lang w:val="en-US"/>
+        </w:rPr>
+        <w:t>Gamestore</w:t>
+      </w:r>
+      <w:proofErr w:type="spellEnd"/>
+    </w:p>
+    <w:p>
+      <w:pPr>
+        <w:autoSpaceDE w:val="0"/>
+        <w:autoSpaceDN w:val="0"/>
+        <w:adjustRightInd w:val="0"/>
+        <w:spacing w:after="0" w:line="276" w:lineRule="auto"/>
+        <w:rPr>
+          <w:rFonts w:ascii="Times New Roman" w:hAnsi="Times New Roman" w:cs="Times New Roman"/>
+          <w:color w:val="000000"/>
+          <w:sz w:val="28"/>
+          <w:szCs w:val="28"/>
+          <w:lang w:val="en-US"/>
+        </w:rPr>
+      </w:pPr>
+      <w:r>
+        <w:rPr>
+          <w:rFonts w:ascii="Times New Roman" w:hAnsi="Times New Roman" w:cs="Times New Roman"/>
+          <w:noProof/>
+          <w:color w:val="000000"/>
+          <w:sz w:val="28"/>
+          <w:szCs w:val="28"/>
+          <w:lang w:eastAsia="ru-RU"/>
+        </w:rPr>
+        <w:drawing>
+          <wp:inline distT="0" distB="0" distL="0" distR="0">
+            <wp:extent cx="5943600" cy="1514475"/>
+            <wp:effectExtent l="0" t="0" r="0" b="9525"/>
+            <wp:docPr id="13" name="Рисунок 13"/>
+            <wp:cNvGraphicFramePr>
+              <a:graphicFrameLocks xmlns:a="http://schemas.openxmlformats.org/drawingml/2006/main" noChangeAspect="1"/>
+            </wp:cNvGraphicFramePr>
+            <a:graphic xmlns:a="http://schemas.openxmlformats.org/drawingml/2006/main">
+              <a:graphicData uri="http://schemas.openxmlformats.org/drawingml/2006/picture">
+                <pic:pic xmlns:pic="http://schemas.openxmlformats.org/drawingml/2006/picture">
+                  <pic:nvPicPr>
+                    <pic:cNvPr id="0" name="Picture 5"/>
+                    <pic:cNvPicPr>
+                      <a:picLocks noChangeAspect="1" noChangeArrowheads="1"/>
+                    </pic:cNvPicPr>
+                  </pic:nvPicPr>
+                  <pic:blipFill>
+                    <a:blip r:embed="rId9">
+                      <a:extLst>
+                        <a:ext uri="{28A0092B-C50C-407E-A947-70E740481C1C}">
+                          <a14:useLocalDpi xmlns:a14="http://schemas.microsoft.com/office/drawing/2010/main" val="0"/>
+                        </a:ext>
+                      </a:extLst>
+                    </a:blip>
+                    <a:srcRect/>
+                    <a:stretch>
+                      <a:fillRect/>
+                    </a:stretch>
+                  </pic:blipFill>
+                  <pic:spPr bwMode="auto">
+                    <a:xfrm>
+                      <a:off x="0" y="0"/>
+                      <a:ext cx="5943600" cy="1514475"/>
+                    </a:xfrm>
+                    <a:prstGeom prst="rect">
+                      <a:avLst/>
+                    </a:prstGeom>
+                    <a:noFill/>
+                    <a:ln>
+                      <a:noFill/>
+                    </a:ln>
+                  </pic:spPr>
+                </pic:pic>
+              </a:graphicData>
+            </a:graphic>
+          </wp:inline>
+        </w:drawing>
+      </w:r>
+    </w:p>
+    <w:p>
+      <w:pPr>
+        <w:autoSpaceDE w:val="0"/>
+        <w:autoSpaceDN w:val="0"/>
+        <w:adjustRightInd w:val="0"/>
+        <w:spacing w:after="0" w:line="276" w:lineRule="auto"/>
+        <w:rPr>
+          <w:rFonts w:ascii="Times New Roman" w:hAnsi="Times New Roman" w:cs="Times New Roman"/>
+          <w:color w:val="000000"/>
+          <w:sz w:val="28"/>
+          <w:szCs w:val="28"/>
+          <w:lang w:val="en-US"/>
+        </w:rPr>
+      </w:pPr>
+    </w:p>
+    <w:p>
+      <w:pPr>
+        <w:pStyle w:val="a7"/>
+        <w:numPr>
+          <w:ilvl w:val="0"/>
+          <w:numId w:val="1"/>
+        </w:numPr>
+        <w:autoSpaceDE w:val="0"/>
+        <w:autoSpaceDN w:val="0"/>
+        <w:adjustRightInd w:val="0"/>
+        <w:spacing w:after="0" w:line="276" w:lineRule="auto"/>
+        <w:rPr>
+          <w:rFonts w:ascii="Times New Roman" w:hAnsi="Times New Roman" w:cs="Times New Roman"/>
+          <w:color w:val="000000"/>
+          <w:sz w:val="28"/>
+          <w:szCs w:val="28"/>
+          <w:lang w:val="en-US"/>
+        </w:rPr>
+      </w:pPr>
+      <w:r>
+        <w:rPr>
+          <w:rFonts w:ascii="Times New Roman" w:hAnsi="Times New Roman" w:cs="Times New Roman"/>
+          <w:color w:val="000000"/>
+          <w:sz w:val="28"/>
+          <w:szCs w:val="28"/>
+        </w:rPr>
+        <w:t xml:space="preserve">Добавим информацию в табл. </w:t>
+      </w:r>
+      <w:r>
+        <w:rPr>
+          <w:rFonts w:ascii="Times New Roman" w:hAnsi="Times New Roman" w:cs="Times New Roman"/>
+          <w:color w:val="000000"/>
+          <w:sz w:val="28"/>
+          <w:szCs w:val="28"/>
+          <w:lang w:val="en-US"/>
+        </w:rPr>
+        <w:t>Games</w:t>
+      </w:r>
+    </w:p>
+    <w:p>
+      <w:pPr>
+        <w:autoSpaceDE w:val="0"/>
+        <w:autoSpaceDN w:val="0"/>
+        <w:adjustRightInd w:val="0"/>
+        <w:spacing w:after="0" w:line="276" w:lineRule="auto"/>
+        <w:rPr>
+          <w:rFonts w:ascii="Times New Roman" w:hAnsi="Times New Roman" w:cs="Times New Roman"/>
+          <w:color w:val="000000"/>
+          <w:sz w:val="28"/>
+          <w:szCs w:val="28"/>
+          <w:lang w:val="en-US"/>
+        </w:rPr>
+      </w:pPr>
+      <w:r>
+        <w:rPr>
+          <w:rFonts w:ascii="Times New Roman" w:hAnsi="Times New Roman" w:cs="Times New Roman"/>
+          <w:noProof/>
+          <w:color w:val="000000"/>
+          <w:sz w:val="28"/>
+          <w:szCs w:val="28"/>
+          <w:lang w:eastAsia="ru-RU"/>
+        </w:rPr>
+        <w:drawing>
+          <wp:inline distT="0" distB="0" distL="0" distR="0">
+            <wp:extent cx="5829300" cy="1314450"/>
+            <wp:effectExtent l="0" t="0" r="0" b="0"/>
+            <wp:docPr id="14" name="Рисунок 14"/>
+            <wp:cNvGraphicFramePr>
+              <a:graphicFrameLocks xmlns:a="http://schemas.openxmlformats.org/drawingml/2006/main" noChangeAspect="1"/>
+            </wp:cNvGraphicFramePr>
+            <a:graphic xmlns:a="http://schemas.openxmlformats.org/drawingml/2006/main">
+              <a:graphicData uri="http://schemas.openxmlformats.org/drawingml/2006/picture">
+                <pic:pic xmlns:pic="http://schemas.openxmlformats.org/drawingml/2006/picture">
+                  <pic:nvPicPr>
+                    <pic:cNvPr id="0" name="Picture 6"/>
+                    <pic:cNvPicPr>
+                      <a:picLocks noChangeAspect="1" noChangeArrowheads="1"/>
+                    </pic:cNvPicPr>
+                  </pic:nvPicPr>
+                  <pic:blipFill>
+                    <a:blip r:embed="rId10">
+                      <a:extLst>
+                        <a:ext uri="{28A0092B-C50C-407E-A947-70E740481C1C}">
+                          <a14:useLocalDpi xmlns:a14="http://schemas.microsoft.com/office/drawing/2010/main" val="0"/>
+                        </a:ext>
+                      </a:extLst>
+                    </a:blip>
+                    <a:srcRect/>
+                    <a:stretch>
+                      <a:fillRect/>
+                    </a:stretch>
+                  </pic:blipFill>
+                  <pic:spPr bwMode="auto">
+                    <a:xfrm>
+                      <a:off x="0" y="0"/>
+                      <a:ext cx="5829300" cy="1314450"/>
+                    </a:xfrm>
+                    <a:prstGeom prst="rect">
+                      <a:avLst/>
+                    </a:prstGeom>
+                    <a:noFill/>
+                    <a:ln>
+                      <a:noFill/>
+                    </a:ln>
+                  </pic:spPr>
+                </pic:pic>
+              </a:graphicData>
+            </a:graphic>
+          </wp:inline>
+        </w:drawing>
+      </w:r>
+    </w:p>
+    <w:p>
+      <w:pPr>
+        <w:autoSpaceDE w:val="0"/>
+        <w:autoSpaceDN w:val="0"/>
+        <w:adjustRightInd w:val="0"/>
+        <w:spacing w:after="0" w:line="276" w:lineRule="auto"/>
+        <w:rPr>
+          <w:rFonts w:ascii="Times New Roman" w:hAnsi="Times New Roman" w:cs="Times New Roman"/>
+          <w:color w:val="000000"/>
+          <w:sz w:val="28"/>
+          <w:szCs w:val="28"/>
+          <w:lang w:val="en-US"/>
+        </w:rPr>
+      </w:pPr>
+    </w:p>
+    <w:p>
+      <w:pPr>
+        <w:pStyle w:val="a7"/>
+        <w:numPr>
+          <w:ilvl w:val="0"/>
+          <w:numId w:val="1"/>
+        </w:numPr>
+        <w:autoSpaceDE w:val="0"/>
+        <w:autoSpaceDN w:val="0"/>
+        <w:adjustRightInd w:val="0"/>
+        <w:spacing w:after="0" w:line="276" w:lineRule="auto"/>
+        <w:rPr>
+          <w:rFonts w:ascii="Times New Roman" w:hAnsi="Times New Roman" w:cs="Times New Roman"/>
+          <w:color w:val="000000"/>
+          <w:sz w:val="28"/>
+          <w:szCs w:val="28"/>
+        </w:rPr>
+      </w:pPr>
+      <w:r>
+        <w:rPr>
+          <w:rFonts w:ascii="Times New Roman" w:hAnsi="Times New Roman" w:cs="Times New Roman"/>
+          <w:color w:val="000000"/>
+          <w:sz w:val="28"/>
+          <w:szCs w:val="28"/>
+        </w:rPr>
+        <w:t xml:space="preserve">Добавляем информацию в </w:t>
+      </w:r>
+      <w:r>
+        <w:rPr>
+          <w:rFonts w:ascii="Times New Roman" w:hAnsi="Times New Roman" w:cs="Times New Roman"/>
+          <w:color w:val="000000"/>
+          <w:sz w:val="28"/>
+          <w:szCs w:val="28"/>
+          <w:lang w:val="en-US"/>
+        </w:rPr>
+        <w:t>Users</w:t>
+      </w:r>
+    </w:p>
+    <w:p>
+      <w:pPr>
+        <w:autoSpaceDE w:val="0"/>
+        <w:autoSpaceDN w:val="0"/>
+        <w:adjustRightInd w:val="0"/>
+        <w:spacing w:after="0" w:line="276" w:lineRule="auto"/>
+        <w:rPr>
+          <w:rFonts w:ascii="Times New Roman" w:hAnsi="Times New Roman" w:cs="Times New Roman"/>
+          <w:color w:val="000000"/>
+          <w:sz w:val="28"/>
+          <w:szCs w:val="28"/>
+          <w:lang w:val="en-US"/>
+        </w:rPr>
+      </w:pPr>
+      <w:r>
+        <w:rPr>
+          <w:rFonts w:ascii="Times New Roman" w:hAnsi="Times New Roman" w:cs="Times New Roman"/>
+          <w:noProof/>
+          <w:color w:val="000000"/>
+          <w:sz w:val="28"/>
+          <w:szCs w:val="28"/>
+          <w:lang w:eastAsia="ru-RU"/>
+        </w:rPr>
+        <w:drawing>
+          <wp:inline distT="0" distB="0" distL="0" distR="0">
+            <wp:extent cx="5924550" cy="1371600"/>
+            <wp:effectExtent l="0" t="0" r="0" b="0"/>
+            <wp:docPr id="15" name="Рисунок 15"/>
+            <wp:cNvGraphicFramePr>
+              <a:graphicFrameLocks xmlns:a="http://schemas.openxmlformats.org/drawingml/2006/main" noChangeAspect="1"/>
+            </wp:cNvGraphicFramePr>
+            <a:graphic xmlns:a="http://schemas.openxmlformats.org/drawingml/2006/main">
+              <a:graphicData uri="http://schemas.openxmlformats.org/drawingml/2006/picture">
+                <pic:pic xmlns:pic="http://schemas.openxmlformats.org/drawingml/2006/picture">
+                  <pic:nvPicPr>
+                    <pic:cNvPr id="0" name="Picture 7"/>
+                    <pic:cNvPicPr>
+                      <a:picLocks noChangeAspect="1" noChangeArrowheads="1"/>
+                    </pic:cNvPicPr>
+                  </pic:nvPicPr>
+                  <pic:blipFill>
+                    <a:blip r:embed="rId11">
+                      <a:extLst>
+                        <a:ext uri="{28A0092B-C50C-407E-A947-70E740481C1C}">
+                          <a14:useLocalDpi xmlns:a14="http://schemas.microsoft.com/office/drawing/2010/main" val="0"/>
+                        </a:ext>
+                      </a:extLst>
+                    </a:blip>
+                    <a:srcRect/>
+                    <a:stretch>
+                      <a:fillRect/>
+                    </a:stretch>
+                  </pic:blipFill>
+                  <pic:spPr bwMode="auto">
+                    <a:xfrm>
+                      <a:off x="0" y="0"/>
+                      <a:ext cx="5924550" cy="1371600"/>
+                    </a:xfrm>
+                    <a:prstGeom prst="rect">
+                      <a:avLst/>
+                    </a:prstGeom>
+                    <a:noFill/>
+                    <a:ln>
+                      <a:noFill/>
+                    </a:ln>
+                  </pic:spPr>
+                </pic:pic>
+              </a:graphicData>
+            </a:graphic>
+          </wp:inline>
+        </w:drawing>
+      </w:r>
+    </w:p>
+    <w:p>
+      <w:pPr>
+        <w:autoSpaceDE w:val="0"/>
+        <w:autoSpaceDN w:val="0"/>
+        <w:adjustRightInd w:val="0"/>
+        <w:spacing w:after="0" w:line="276" w:lineRule="auto"/>
+        <w:rPr>
+          <w:rFonts w:ascii="Times New Roman" w:hAnsi="Times New Roman" w:cs="Times New Roman"/>
+          <w:b/>
+          <w:color w:val="000000"/>
+          <w:sz w:val="28"/>
+          <w:szCs w:val="28"/>
+        </w:rPr>
+      </w:pPr>
+      <w:r>
+        <w:rPr>
+          <w:rFonts w:ascii="Times New Roman" w:hAnsi="Times New Roman" w:cs="Times New Roman"/>
+          <w:b/>
+          <w:color w:val="000000"/>
+          <w:sz w:val="28"/>
+          <w:szCs w:val="28"/>
+        </w:rPr>
+        <w:t>Вывод информации из таблиц</w:t>
+      </w:r>
+      <w:r>
+        <w:rPr>
+          <w:rFonts w:ascii="Times New Roman" w:hAnsi="Times New Roman" w:cs="Times New Roman"/>
+          <w:b/>
+          <w:color w:val="000000"/>
+          <w:sz w:val="28"/>
+          <w:szCs w:val="28"/>
+        </w:rPr>
+        <w:t>:</w:t>
+      </w:r>
+    </w:p>
+    <w:p>
+      <w:pPr>
+        <w:autoSpaceDE w:val="0"/>
+        <w:autoSpaceDN w:val="0"/>
+        <w:adjustRightInd w:val="0"/>
+        <w:spacing w:after="0" w:line="276" w:lineRule="auto"/>
+        <w:rPr>
+          <w:rFonts w:ascii="Times New Roman" w:hAnsi="Times New Roman" w:cs="Times New Roman"/>
+          <w:color w:val="000000"/>
+          <w:sz w:val="28"/>
+          <w:szCs w:val="28"/>
+        </w:rPr>
+      </w:pPr>
+      <w:r>
+        <w:rPr>
+          <w:rFonts w:ascii="Times New Roman" w:hAnsi="Times New Roman" w:cs="Times New Roman"/>
+          <w:noProof/>
+          <w:color w:val="000000"/>
+          <w:sz w:val="28"/>
+          <w:szCs w:val="28"/>
+          <w:lang w:eastAsia="ru-RU"/>
+        </w:rPr>
+        <w:drawing>
+          <wp:inline distT="0" distB="0" distL="0" distR="0">
+            <wp:extent cx="5106670" cy="3010535"/>
+            <wp:effectExtent l="0" t="0" r="0" b="0"/>
+            <wp:docPr id="12" name="Рисунок 12"/>
+            <wp:cNvGraphicFramePr>
+              <a:graphicFrameLocks xmlns:a="http://schemas.openxmlformats.org/drawingml/2006/main" noChangeAspect="1"/>
+            </wp:cNvGraphicFramePr>
+            <a:graphic xmlns:a="http://schemas.openxmlformats.org/drawingml/2006/main">
+              <a:graphicData uri="http://schemas.openxmlformats.org/drawingml/2006/picture">
+                <pic:pic xmlns:pic="http://schemas.openxmlformats.org/drawingml/2006/picture">
+                  <pic:nvPicPr>
+                    <pic:cNvPr id="0" name="Picture 8"/>
+                    <pic:cNvPicPr>
+                      <a:picLocks noChangeAspect="1" noChangeArrowheads="1"/>
+                    </pic:cNvPicPr>
+                  </pic:nvPicPr>
+                  <pic:blipFill>
+                    <a:blip r:embed="rId12">
+                      <a:extLst>
+                        <a:ext uri="{28A0092B-C50C-407E-A947-70E740481C1C}">
+                          <a14:useLocalDpi xmlns:a14="http://schemas.microsoft.com/office/drawing/2010/main" val="0"/>
+                        </a:ext>
+                      </a:extLst>
+                    </a:blip>
+                    <a:srcRect/>
+                    <a:stretch>
+                      <a:fillRect/>
+                    </a:stretch>
+                  </pic:blipFill>
+                  <pic:spPr bwMode="auto">
+                    <a:xfrm>
+                      <a:off x="0" y="0"/>
+                      <a:ext cx="5106670" cy="3010535"/>
+                    </a:xfrm>
+                    <a:prstGeom prst="rect">
+                      <a:avLst/>
+                    </a:prstGeom>
+                    <a:noFill/>
+                    <a:ln>
+                      <a:noFill/>
+                    </a:ln>
+                  </pic:spPr>
+                </pic:pic>
+              </a:graphicData>
+            </a:graphic>
+          </wp:inline>
+        </w:drawing>
+      </w:r>
+    </w:p>
+    <w:p>
+      <w:pPr>
+        <w:autoSpaceDE w:val="0"/>
+        <w:autoSpaceDN w:val="0"/>
+        <w:adjustRightInd w:val="0"/>
+        <w:spacing w:after="0" w:line="276" w:lineRule="auto"/>
+        <w:rPr>
+          <w:rFonts w:ascii="Times New Roman" w:hAnsi="Times New Roman" w:cs="Times New Roman"/>
+          <w:color w:val="000000"/>
+          <w:sz w:val="28"/>
+          <w:szCs w:val="28"/>
+        </w:rPr>
+      </w:pPr>
+      <w:r>
+        <w:rPr>
+          <w:rFonts w:ascii="Times New Roman" w:hAnsi="Times New Roman" w:cs="Times New Roman"/>
+          <w:b/>
+          <w:color w:val="000000"/>
+          <w:sz w:val="28"/>
+          <w:szCs w:val="28"/>
         </w:rPr>
         <w:t>Вывод:</w:t>
       </w:r>
@@ -1216,16 +1831,16 @@
           <w:sz w:val="28"/>
           <w:szCs w:val="28"/>
         </w:rPr>
-        <w:t>я</w:t>
-      </w:r>
-      <w:r>
-        <w:rPr>
-          <w:rFonts w:ascii="Times New Roman" w:hAnsi="Times New Roman" w:cs="Times New Roman"/>
-          <w:color w:val="000000"/>
-          <w:sz w:val="28"/>
-          <w:szCs w:val="28"/>
-        </w:rPr>
-        <w:t xml:space="preserve"> научился создавать простые запросы на сборку в </w:t>
+        <w:t>Я</w:t>
+      </w:r>
+      <w:r>
+        <w:rPr>
+          <w:rFonts w:ascii="Times New Roman" w:hAnsi="Times New Roman" w:cs="Times New Roman"/>
+          <w:color w:val="000000"/>
+          <w:sz w:val="28"/>
+          <w:szCs w:val="28"/>
+        </w:rPr>
+        <w:t xml:space="preserve"> научился создавать и связывать таблицы </w:t>
       </w:r>
       <w:proofErr w:type="spellStart"/>
       <w:r>
@@ -1236,7 +1851,7 @@
           <w:szCs w:val="28"/>
           <w:lang w:val="en-US"/>
         </w:rPr>
-        <w:t>Postgresql</w:t>
+        <w:t>Postgres</w:t>
       </w:r>
       <w:proofErr w:type="spellEnd"/>
       <w:r>
@@ -1262,9 +1877,9 @@
 <file path=word/numbering.xml><?xml version="1.0" encoding="utf-8"?>
 <w:numbering xmlns:wpc="http://schemas.microsoft.com/office/word/2010/wordprocessingCanvas" xmlns:cx="http://schemas.microsoft.com/office/drawing/2014/chartex" xmlns:mc="http://schemas.openxmlformats.org/markup-compatibility/2006" xmlns:o="urn:schemas-microsoft-com:office:office" xmlns:r="http://schemas.openxmlformats.org/officeDocument/2006/relationships" xmlns:m="http://schemas.openxmlformats.org/officeDocument/2006/math" xmlns:v="urn:schemas-microsoft-com:vml" xmlns:wp14="http://schemas.microsoft.com/office/word/2010/wordprocessingDrawing" xmlns:wp="http://schemas.openxmlformats.org/drawingml/2006/wordprocessingDrawing" xmlns:w10="urn:schemas-microsoft-com:office:word" xmlns:w="http://schemas.openxmlformats.org/wordprocessingml/2006/main" xmlns:w14="http://schemas.microsoft.com/office/word/2010/wordml" xmlns:w15="http://schemas.microsoft.com/office/word/2012/wordml" xmlns:w16se="http://schemas.microsoft.com/office/word/2015/wordml/symex" xmlns:wpg="http://schemas.microsoft.com/office/word/2010/wordprocessingGroup" xmlns:wpi="http://schemas.microsoft.com/office/word/2010/wordprocessingInk" xmlns:wne="http://schemas.microsoft.com/office/word/2006/wordml" xmlns:wps="http://schemas.microsoft.com/office/word/2010/wordprocessingShape" mc:Ignorable="w14 w15 w16se wp14">
   <w:abstractNum w:abstractNumId="0" w15:restartNumberingAfterBreak="0">
-    <w:nsid w:val="526703E0"/>
+    <w:nsid w:val="34BE1363"/>
     <w:multiLevelType w:val="hybridMultilevel"/>
-    <w:tmpl w:val="047C7A9A"/>
+    <w:tmpl w:val="080AE150"/>
     <w:lvl w:ilvl="0" w:tplc="0419000F">
       <w:start w:val="1"/>
       <w:numFmt w:val="decimal"/>
@@ -2117,27 +2732,12 @@
       <w:lang w:eastAsia="ru-RU"/>
     </w:rPr>
   </w:style>
-  <w:style w:type="character" w:customStyle="1" w:styleId="fontstyle01">
-    <w:name w:val="fontstyle01"/>
-    <w:basedOn w:val="a0"/>
-    <w:rsid w:val="005044D0"/>
-    <w:rPr>
-      <w:rFonts w:ascii="TimesNewRomanPSMT" w:hAnsi="TimesNewRomanPSMT" w:hint="default"/>
-      <w:b w:val="0"/>
-      <w:bCs w:val="0"/>
-      <w:i w:val="0"/>
-      <w:iCs w:val="0"/>
-      <w:color w:val="000000"/>
-      <w:sz w:val="28"/>
-      <w:szCs w:val="28"/>
-    </w:rPr>
-  </w:style>
   <w:style w:type="paragraph" w:styleId="a7">
     <w:name w:val="List Paragraph"/>
     <w:basedOn w:val="a"/>
     <w:uiPriority w:val="34"/>
     <w:qFormat/>
-    <w:rsid w:val="000D076A"/>
+    <w:rsid w:val="00A638DA"/>
     <w:pPr>
       <w:ind w:left="720"/>
       <w:contextualSpacing/>

</xml_diff>